<commit_message>
Közös dokumentáció és class diagram
</commit_message>
<xml_diff>
--- a/Fejlesztői dokumentáció/Közös_dokumentáció.docx
+++ b/Fejlesztői dokumentáció/Közös_dokumentáció.docx
@@ -3,194 +3,509 @@
 <w:document xmlns:wpc="http://schemas.microsoft.com/office/word/2010/wordprocessingCanvas" xmlns:cx="http://schemas.microsoft.com/office/drawing/2014/chartex" xmlns:cx1="http://schemas.microsoft.com/office/drawing/2015/9/8/chartex" xmlns:cx2="http://schemas.microsoft.com/office/drawing/2015/10/21/chartex" xmlns:cx3="http://schemas.microsoft.com/office/drawing/2016/5/9/chartex" xmlns:cx4="http://schemas.microsoft.com/office/drawing/2016/5/10/chartex" xmlns:cx5="http://schemas.microsoft.com/office/drawing/2016/5/11/chartex" xmlns:cx6="http://schemas.microsoft.com/office/drawing/2016/5/12/chartex" xmlns:cx7="http://schemas.microsoft.com/office/drawing/2016/5/13/chartex" xmlns:cx8="http://schemas.microsoft.com/office/drawing/2016/5/14/chartex" xmlns:mc="http://schemas.openxmlformats.org/markup-compatibility/2006" xmlns:aink="http://schemas.microsoft.com/office/drawing/2016/ink" xmlns:am3d="http://schemas.microsoft.com/office/drawing/2017/model3d" xmlns:o="urn:schemas-microsoft-com:office:office" xmlns:oel="http://schemas.microsoft.com/office/2019/extlst" xmlns:r="http://schemas.openxmlformats.org/officeDocument/2006/relationships" xmlns:m="http://schemas.openxmlformats.org/officeDocument/2006/math" xmlns:v="urn:schemas-microsoft-com:vml" xmlns:wp14="http://schemas.microsoft.com/office/word/2010/wordprocessingDrawing" xmlns:wp="http://schemas.openxmlformats.org/drawingml/2006/wordprocessingDrawing" xmlns:w10="urn:schemas-microsoft-com:office:word" xmlns:w="http://schemas.openxmlformats.org/wordprocessingml/2006/main" xmlns:w14="http://schemas.microsoft.com/office/word/2010/wordml" xmlns:w15="http://schemas.microsoft.com/office/word/2012/wordml" xmlns:w16cex="http://schemas.microsoft.com/office/word/2018/wordml/cex" xmlns:w16cid="http://schemas.microsoft.com/office/word/2016/wordml/cid" xmlns:w16="http://schemas.microsoft.com/office/word/2018/wordml" xmlns:w16du="http://schemas.microsoft.com/office/word/2023/wordml/word16du" xmlns:w16sdtdh="http://schemas.microsoft.com/office/word/2020/wordml/sdtdatahash" xmlns:w16se="http://schemas.microsoft.com/office/word/2015/wordml/symex" xmlns:wpg="http://schemas.microsoft.com/office/word/2010/wordprocessingGroup" xmlns:wpi="http://schemas.microsoft.com/office/word/2010/wordprocessingInk" xmlns:wne="http://schemas.microsoft.com/office/word/2006/wordml" xmlns:wps="http://schemas.microsoft.com/office/word/2010/wordprocessingShape" mc:Ignorable="w14 w15 w16se w16cid w16 w16cex w16sdtdh w16du wp14">
   <w:body>
     <w:p>
-      <w:r>
-        <w:t>Egy menü, melyből kiválasztható három különböző játék</w:t>
-      </w:r>
-      <w:r>
+      <w:proofErr w:type="spellStart"/>
+      <w:r>
+        <w:t>Marsó</w:t>
+      </w:r>
+      <w:proofErr w:type="spellEnd"/>
+      <w:r>
+        <w:t xml:space="preserve"> Máté</w:t>
+      </w:r>
+    </w:p>
+    <w:p>
+      <w:r>
+        <w:t>Máté Balázs</w:t>
+      </w:r>
+    </w:p>
+    <w:p>
+      <w:r>
+        <w:t>Pásztóhy László Ádám</w:t>
+      </w:r>
+    </w:p>
+    <w:p/>
+    <w:p>
+      <w:pPr>
+        <w:rPr>
+          <w:sz w:val="28"/>
+          <w:szCs w:val="28"/>
+        </w:rPr>
+      </w:pPr>
+      <w:r>
+        <w:rPr>
+          <w:sz w:val="28"/>
+          <w:szCs w:val="28"/>
+        </w:rPr>
+        <w:t>Az alap program e</w:t>
+      </w:r>
+      <w:r>
+        <w:rPr>
+          <w:sz w:val="28"/>
+          <w:szCs w:val="28"/>
+        </w:rPr>
+        <w:t>gy menü, melyből kiválasztható három különböző játék</w:t>
+      </w:r>
+      <w:r>
+        <w:rPr>
+          <w:sz w:val="28"/>
+          <w:szCs w:val="28"/>
+        </w:rPr>
         <w:t>, amiket a csapat tagjai készítettek.</w:t>
       </w:r>
-    </w:p>
-    <w:p>
-      <w:r>
+      <w:r>
+        <w:rPr>
+          <w:sz w:val="28"/>
+          <w:szCs w:val="28"/>
+        </w:rPr>
+        <w:t xml:space="preserve"> A menü három gombból áll, az adott gombra kattintva megnyílik a megfelelő játék.</w:t>
+      </w:r>
+    </w:p>
+    <w:p>
+      <w:pPr>
+        <w:rPr>
+          <w:sz w:val="28"/>
+          <w:szCs w:val="28"/>
+        </w:rPr>
+      </w:pPr>
+    </w:p>
+    <w:p>
+      <w:pPr>
+        <w:rPr>
+          <w:b/>
+          <w:bCs/>
+          <w:sz w:val="28"/>
+          <w:szCs w:val="28"/>
+        </w:rPr>
+      </w:pPr>
+      <w:r>
+        <w:rPr>
+          <w:b/>
+          <w:bCs/>
+          <w:sz w:val="28"/>
+          <w:szCs w:val="28"/>
+        </w:rPr>
         <w:t>A három játék a következő:</w:t>
       </w:r>
     </w:p>
     <w:p>
-      <w:r>
+      <w:pPr>
+        <w:rPr>
+          <w:b/>
+          <w:bCs/>
+        </w:rPr>
+      </w:pPr>
+      <w:r>
+        <w:rPr>
+          <w:b/>
+          <w:bCs/>
+        </w:rPr>
         <w:t>Akasztófa:</w:t>
       </w:r>
     </w:p>
     <w:p>
+      <w:pPr>
+        <w:ind w:left="708"/>
+      </w:pPr>
       <w:r>
         <w:t>Az akasztófa egy olyan számítógépes játék, amelyben a játékosnak ki kell találnia egy titkos szót. A játék kezdetén a rendszer véletlenszerűen kiválaszt egy szót a megadott szókincsből. A játékosnak lehetősége van tippelni egy betűre a szó kitalálása érdekében. Ha a tippelt betű szerepel a szóban, akkor azok a helyek megjelennek, ahol az adott betű előfordul a szóban. Ha a tippelt betű nem szerepel a szóban, akkor a játékos élete csökken egy egységgel. A játék akkor ér véget, ha a játékos kitalálja a teljes szót, vagy elfogy az élete.</w:t>
       </w:r>
     </w:p>
     <w:p>
-      <w:r>
+      <w:pPr>
+        <w:rPr>
+          <w:u w:val="single"/>
+        </w:rPr>
+      </w:pPr>
+      <w:r>
+        <w:rPr>
+          <w:u w:val="single"/>
+        </w:rPr>
         <w:t>Megoldás Terve</w:t>
       </w:r>
     </w:p>
     <w:p>
+      <w:pPr>
+        <w:ind w:left="708"/>
+      </w:pPr>
       <w:r>
         <w:t>A játék megoldásához az alábbi lépéseket tervezzük:</w:t>
       </w:r>
     </w:p>
     <w:p>
+      <w:pPr>
+        <w:ind w:left="708"/>
+      </w:pPr>
       <w:r>
         <w:t>Grafikus felület kialakítása a játék megjelenítéséhez.</w:t>
       </w:r>
     </w:p>
     <w:p>
+      <w:pPr>
+        <w:ind w:left="708"/>
+      </w:pPr>
       <w:r>
         <w:t>A játék logikájának implementálása, beleértve a szó kiválasztását, a tippelést és az eredmények kezelését.</w:t>
       </w:r>
     </w:p>
     <w:p>
+      <w:pPr>
+        <w:ind w:left="708"/>
+      </w:pPr>
       <w:r>
         <w:t>A játék felhasználói felületének és működésének tesztelése.</w:t>
       </w:r>
     </w:p>
     <w:p>
-      <w:r>
-        <w:t>4. Saját Fejlesztésű Osztályok</w:t>
-      </w:r>
-    </w:p>
-    <w:p>
-      <w:r>
-        <w:t xml:space="preserve">a) </w:t>
-      </w:r>
+      <w:pPr>
+        <w:rPr>
+          <w:u w:val="single"/>
+        </w:rPr>
+      </w:pPr>
+      <w:r>
+        <w:rPr>
+          <w:u w:val="single"/>
+        </w:rPr>
+        <w:t>Saját Fejlesztésű Osztályok</w:t>
+      </w:r>
+    </w:p>
+    <w:p>
+      <w:pPr>
+        <w:ind w:left="708"/>
+      </w:pPr>
       <w:proofErr w:type="spellStart"/>
       <w:r>
-        <w:t>HangmanGameLogic</w:t>
+        <w:t>MainWindow</w:t>
       </w:r>
       <w:proofErr w:type="spellEnd"/>
-    </w:p>
-    <w:p>
-      <w:r>
-        <w:t>Ez az osztály felelős a Hangman játék logikájának kezeléséért, például a szó kiválasztása, a tippelés kezelése és az eredmények kezelése.</w:t>
-      </w:r>
-    </w:p>
-    <w:p>
-      <w:r>
-        <w:t xml:space="preserve">b) </w:t>
+      <w:r>
+        <w:t>:</w:t>
+      </w:r>
+    </w:p>
+    <w:p>
+      <w:pPr>
+        <w:ind w:left="708"/>
+      </w:pPr>
+      <w:r>
+        <w:t>Ez az osztály felelős a játék grafikus felületének megjelenítéséért és az interakciók kezeléséért a felhasználóval.</w:t>
+      </w:r>
+    </w:p>
+    <w:p>
+      <w:pPr>
+        <w:rPr>
+          <w:u w:val="single"/>
+        </w:rPr>
+      </w:pPr>
+      <w:r>
+        <w:rPr>
+          <w:u w:val="single"/>
+        </w:rPr>
+        <w:t>Rövid Kezelési Útmutató</w:t>
+      </w:r>
+    </w:p>
+    <w:p>
+      <w:pPr>
+        <w:ind w:left="708"/>
+      </w:pPr>
+      <w:r>
+        <w:t>Indítsa el az akasztófa játékot a menüből futtatható fájl vagy a forráskód segítségével.</w:t>
+      </w:r>
+    </w:p>
+    <w:p>
+      <w:pPr>
+        <w:ind w:left="708"/>
+      </w:pPr>
+      <w:r>
+        <w:t>Várja meg, amíg a játék betöltődik.</w:t>
+      </w:r>
+    </w:p>
+    <w:p>
+      <w:pPr>
+        <w:ind w:left="708"/>
+      </w:pPr>
+      <w:r>
+        <w:lastRenderedPageBreak/>
+        <w:t>Kövesse az instrukciókat a játék során, tippeljen betűkre, és próbálja meg kitalálni a szót.</w:t>
+      </w:r>
+    </w:p>
+    <w:p>
+      <w:pPr>
+        <w:ind w:left="708"/>
+      </w:pPr>
+      <w:r>
+        <w:t>A játék végén a rendszer megjeleníti az eredményt, és lehetősége van új játék indítására.</w:t>
+      </w:r>
+    </w:p>
+    <w:p>
+      <w:pPr>
+        <w:rPr>
+          <w:b/>
+          <w:bCs/>
+        </w:rPr>
+      </w:pPr>
+    </w:p>
+    <w:p>
+      <w:pPr>
+        <w:rPr>
+          <w:b/>
+          <w:bCs/>
+        </w:rPr>
+      </w:pPr>
+      <w:r>
+        <w:rPr>
+          <w:b/>
+          <w:bCs/>
+        </w:rPr>
+        <w:t>Puzzle:</w:t>
+      </w:r>
+    </w:p>
+    <w:p>
+      <w:pPr>
+        <w:ind w:left="708"/>
+      </w:pPr>
+      <w:r>
+        <w:t xml:space="preserve">Ez egy képkirakó, ahol adott egy 3*3-as játéktér, melyben megtalálható egy kép 8 része, valamint egy üres tér. A játék célja, hogy a képkockák csúsztatásával kirakjuk a teljes képet. A játék kezdetekor ezek a képkockák véletlenszerűen helyezkednek el a játéktéren, és a játék akkor ér véget, ha a játékos sikeresen kirakta a teljes képet. </w:t>
+      </w:r>
+    </w:p>
+    <w:p>
+      <w:pPr>
+        <w:rPr>
+          <w:u w:val="single"/>
+        </w:rPr>
+      </w:pPr>
+      <w:r>
+        <w:rPr>
+          <w:u w:val="single"/>
+        </w:rPr>
+        <w:t>A tervezés menete:</w:t>
+      </w:r>
+    </w:p>
+    <w:p>
+      <w:pPr>
+        <w:ind w:left="708"/>
+      </w:pPr>
+      <w:r>
+        <w:t>Szükséges egy grafikus felület, egy 3*3-as játéktérrel, melyben 1-8 közötti számokat kell sorrendbe tenni</w:t>
+      </w:r>
+    </w:p>
+    <w:p>
+      <w:pPr>
+        <w:ind w:left="708"/>
+      </w:pPr>
+      <w:r>
+        <w:t>Szükséges egy osztály (</w:t>
       </w:r>
       <w:proofErr w:type="spellStart"/>
       <w:r>
-        <w:t>HangmanMainWindow</w:t>
+        <w:t>GameEngine.cs</w:t>
       </w:r>
       <w:proofErr w:type="spellEnd"/>
-    </w:p>
-    <w:p>
-      <w:r>
-        <w:t>Ez az osztály felelős a játék grafikus felületének megjelenítéséért és az interakciók kezeléséért a felhasználóval.</w:t>
+      <w:r>
+        <w:t xml:space="preserve">), mely kezeli a játék mechanikáit. Itt a számok tömbje tárolásra kerül, és minden kezelőfelületi mozgatás után </w:t>
+      </w:r>
+      <w:proofErr w:type="spellStart"/>
+      <w:r>
+        <w:t>szinkronizálódik</w:t>
+      </w:r>
+      <w:proofErr w:type="spellEnd"/>
+      <w:r>
+        <w:t xml:space="preserve"> azzal, amit a felhasználó lát.</w:t>
+      </w:r>
+    </w:p>
+    <w:p>
+      <w:pPr>
+        <w:ind w:left="708"/>
+      </w:pPr>
+      <w:r>
+        <w:t>Ezután szükséges egy megoldás-tömb definiálása, amivel össze lehet hasonlítani a jelenlegi pozíciót.</w:t>
+      </w:r>
+      <w:r>
+        <w:t xml:space="preserve"> Helyes megoldás esetén tájékoztassa erről a felhasználót.</w:t>
+      </w:r>
+    </w:p>
+    <w:p>
+      <w:pPr>
+        <w:ind w:left="708"/>
+      </w:pPr>
+      <w:r>
+        <w:t>Szükséges egy „random” gomb, mely segítségével a játékos tovább tudja keverni a számokkal reprezentált képkockákat.</w:t>
+      </w:r>
+    </w:p>
+    <w:p>
+      <w:pPr>
+        <w:ind w:left="708"/>
+      </w:pPr>
+      <w:r>
+        <w:t>Ha ez mind működik, akkor a játék háttere kész. További teendő a felhasználói felületen a számok helyettesítése egy szétvágott kép részleteivel.</w:t>
+      </w:r>
+    </w:p>
+    <w:p>
+      <w:pPr>
+        <w:rPr>
+          <w:u w:val="single"/>
+        </w:rPr>
+      </w:pPr>
+      <w:r>
+        <w:rPr>
+          <w:u w:val="single"/>
+        </w:rPr>
+        <w:t>Kezelési útmutató:</w:t>
+      </w:r>
+    </w:p>
+    <w:p>
+      <w:pPr>
+        <w:ind w:left="708"/>
+      </w:pPr>
+      <w:r>
+        <w:t>A játékos rákattinthat bármelyik képkockára. Ha olyanra kattint, ami az üres hely mellett van, akkor ezek helyet cserélnek. Így kell mozgatni a képkockákat addig, amíg a teljes kép ki nem rajzolódik, ekkor a játék véget ér. A „</w:t>
+      </w:r>
+      <w:proofErr w:type="spellStart"/>
+      <w:r>
+        <w:t>Randomize</w:t>
+      </w:r>
+      <w:proofErr w:type="spellEnd"/>
+      <w:r>
+        <w:t>” feliratú gombra kattintva véletlenszerű sorrendbe rendezhetjük a képkockákat.</w:t>
       </w:r>
     </w:p>
     <w:p/>
-    <w:p>
-      <w:r>
-        <w:t>5. Rövid Kezelési Útmutató</w:t>
-      </w:r>
-    </w:p>
-    <w:p>
-      <w:r>
-        <w:t>Indítsa el az akasztófa játékot a menüből futtatható fájl vagy a forráskód segítségével.</w:t>
-      </w:r>
-    </w:p>
-    <w:p>
-      <w:r>
-        <w:t>Várja meg, amíg a játék betöltődik.</w:t>
-      </w:r>
-    </w:p>
-    <w:p>
-      <w:r>
-        <w:t>Kövesse az instrukciókat a játék során, tippeljen betűkre, és próbálja meg kitalálni a szót.</w:t>
-      </w:r>
-    </w:p>
-    <w:p>
-      <w:r>
-        <w:t>A játék végén a rendszer megjeleníti az eredményt, és lehetősége van új játék indítására.</w:t>
-      </w:r>
-    </w:p>
     <w:p/>
-    <w:p>
-      <w:r>
-        <w:t>Puzzle:</w:t>
-      </w:r>
-    </w:p>
-    <w:p>
-      <w:r>
-        <w:t xml:space="preserve">Ez egy képkirakó, ahol adott egy 3*3-as játéktér, melyben megtalálható egy kép 8 része, valamint egy üres tér. A játék célja, hogy a képkockák csúsztatásával kirakjuk a teljes képet. A játék kezdetekor ezek a képkockák véletlenszerűen helyezkednek el a játéktéren, és a játék akkor ér véget, ha a játékos sikeresen kirakta a teljes képet. </w:t>
-      </w:r>
-    </w:p>
     <w:p/>
-    <w:p>
-      <w:r>
-        <w:t>A tervezés menete:</w:t>
-      </w:r>
-    </w:p>
-    <w:p>
-      <w:r>
-        <w:t>Szükséges egy grafikus felület, egy 3*3-as játéktérrel, melyben 1-8 közötti számokat kell sorrendbe tenni</w:t>
-      </w:r>
-    </w:p>
-    <w:p>
-      <w:r>
-        <w:t>Szükséges egy osztály (</w:t>
+    <w:p/>
+    <w:p/>
+    <w:p>
+      <w:pPr>
+        <w:rPr>
+          <w:b/>
+          <w:bCs/>
+        </w:rPr>
+      </w:pPr>
+      <w:r>
+        <w:rPr>
+          <w:b/>
+          <w:bCs/>
+        </w:rPr>
+        <w:lastRenderedPageBreak/>
+        <w:t>Amőba:</w:t>
+      </w:r>
+    </w:p>
+    <w:p>
+      <w:pPr>
+        <w:rPr>
+          <w:u w:val="single"/>
+        </w:rPr>
+      </w:pPr>
+      <w:r>
+        <w:rPr>
+          <w:u w:val="single"/>
+        </w:rPr>
+        <w:t>Feladat megfogalmazása</w:t>
+      </w:r>
+    </w:p>
+    <w:p>
+      <w:pPr>
+        <w:ind w:left="708"/>
+      </w:pPr>
+      <w:r>
+        <w:t xml:space="preserve">A feladat egy egyszerű </w:t>
       </w:r>
       <w:proofErr w:type="spellStart"/>
       <w:r>
-        <w:t>GameEngine.cs</w:t>
+        <w:t>Tic</w:t>
       </w:r>
       <w:proofErr w:type="spellEnd"/>
       <w:r>
-        <w:t xml:space="preserve">), mely kezeli a játék mechanikáit. Itt a számok tömbje tárolásra kerül, és minden kezelőfelületi mozgatás után </w:t>
+        <w:t xml:space="preserve"> </w:t>
       </w:r>
       <w:proofErr w:type="spellStart"/>
       <w:r>
-        <w:t>szinkronizálódik</w:t>
+        <w:t>Tac</w:t>
       </w:r>
       <w:proofErr w:type="spellEnd"/>
       <w:r>
-        <w:t xml:space="preserve"> azzal, amit a felhasználó lát.</w:t>
-      </w:r>
-    </w:p>
-    <w:p>
-      <w:r>
-        <w:t>Ezután szükséges egy megoldás-tömb definiálása, amivel össze lehet hasonlítani a jelenlegi pozíciót.</w:t>
-      </w:r>
-      <w:r>
-        <w:t xml:space="preserve"> Helyes megoldás esetén tájékoztassa erről a felhasználót.</w:t>
-      </w:r>
-    </w:p>
-    <w:p>
-      <w:r>
-        <w:t>Szükséges egy „random” gomb, mely segítségével a játékos tovább tudja keverni a számokkal reprezentált képkockákat.</w:t>
-      </w:r>
-    </w:p>
-    <w:p>
-      <w:r>
-        <w:t>Ha ez mind működik, akkor a játék háttere kész. További teendő a felhasználói felületen a számok helyettesítése egy szétvágott kép részleteivel.</w:t>
-      </w:r>
-    </w:p>
-    <w:p>
-      <w:r>
-        <w:t>Kezelési útmutató:</w:t>
-      </w:r>
-    </w:p>
-    <w:p>
-      <w:r>
-        <w:t>A játékos rákattinthat bármelyik képkockára. Ha olyanra kattint, ami az üres hely mellett van, akkor ezek helyet cserélnek. Így kell mozgatni a képkockákat addig, amíg a teljes kép ki nem rajzolódik, ekkor a játék véget ér. A „</w:t>
+        <w:t xml:space="preserve"> </w:t>
       </w:r>
       <w:proofErr w:type="spellStart"/>
       <w:r>
-        <w:t>Randomize</w:t>
+        <w:t>Toe</w:t>
       </w:r>
       <w:proofErr w:type="spellEnd"/>
       <w:r>
-        <w:t>” feliratú gombra kattintva véletlenszerű sorrendbe rendezhetjük a képkockákat.</w:t>
-      </w:r>
-    </w:p>
-    <w:p/>
+        <w:t xml:space="preserve"> játék létrehozása WPF alkalmazás segítségével. A játék célja az, hogy két játékos váltakozva helyezzen el szimbólumokat egy 3x3-as rácsban, és az első játékos, aki létrehoz egy sort, oszlopot vagy átlót a saját szimbólumából, nyer. Ha az összes mező betelik, és nincs nyertes, a játék döntetlennek minősül.</w:t>
+      </w:r>
+    </w:p>
+    <w:p>
+      <w:pPr>
+        <w:rPr>
+          <w:u w:val="single"/>
+        </w:rPr>
+      </w:pPr>
+      <w:r>
+        <w:rPr>
+          <w:u w:val="single"/>
+        </w:rPr>
+        <w:t>Megoldási terv</w:t>
+      </w:r>
+    </w:p>
+    <w:p>
+      <w:pPr>
+        <w:ind w:left="708"/>
+      </w:pPr>
+      <w:r>
+        <w:t>A megoldás során létrehozok egy WPF alkalmazást, amely tartalmazza a játék felhasználói felületét és a hozzá tartozó eseménykezelőket. A játék állapotát egy kétdimenziós tömb segítségével fogom tárolni, ahol az üres cellákat üres karakterekkel ('') jelölöm, a játékosok által elhelyezett szimbólumokat pedig 'X' és 'O' karakterekkel reprezentálom.</w:t>
+      </w:r>
+    </w:p>
+    <w:p>
+      <w:pPr>
+        <w:rPr>
+          <w:u w:val="single"/>
+        </w:rPr>
+      </w:pPr>
+      <w:r>
+        <w:rPr>
+          <w:u w:val="single"/>
+        </w:rPr>
+        <w:t>Rövid kezelési útmutató</w:t>
+      </w:r>
+    </w:p>
+    <w:p>
+      <w:pPr>
+        <w:ind w:left="708"/>
+      </w:pPr>
+      <w:r>
+        <w:t>1. Indítsa el az alkalmazást.</w:t>
+      </w:r>
+    </w:p>
+    <w:p>
+      <w:pPr>
+        <w:ind w:left="708"/>
+      </w:pPr>
+      <w:r>
+        <w:t>2. A játékfelületen kattintson egy mezőre a játéktáblán, hogy a játékost jelképező szimbólumot ('X' vagy 'O') elhelyezze.</w:t>
+      </w:r>
+    </w:p>
+    <w:p>
+      <w:pPr>
+        <w:ind w:left="708"/>
+      </w:pPr>
+      <w:r>
+        <w:t>3. Váltakozva helyezzenek el szimbólumokat a játéktáblán, amíg valaki nem nyer vagy döntetlen nem lesz a játék.</w:t>
+      </w:r>
+    </w:p>
+    <w:p>
+      <w:pPr>
+        <w:ind w:left="708"/>
+      </w:pPr>
+      <w:r>
+        <w:t>4. Amennyiben valaki nyer vagy döntetlen lesz a játék, megjelenik egy üzenetablak a megfelelő üzenettel.</w:t>
+      </w:r>
+    </w:p>
+    <w:p>
+      <w:pPr>
+        <w:ind w:left="708"/>
+      </w:pPr>
+      <w:r>
+        <w:t>5. A játék újrakezdéséhez nyomjon a "Restart" gombra.</w:t>
+      </w:r>
+    </w:p>
     <w:sectPr>
       <w:pgSz w:w="11906" w:h="16838"/>
       <w:pgMar w:top="1417" w:right="1417" w:bottom="1417" w:left="1417" w:header="708" w:footer="708" w:gutter="0"/>

</xml_diff>